<commit_message>
fri 18 feb 2022
</commit_message>
<xml_diff>
--- a/Methods.docx
+++ b/Methods.docx
@@ -132,16 +132,8 @@
         <w:rPr>
           <w:szCs w:val="24"/>
         </w:rPr>
-        <w:t>operations” (</w:t>
-      </w:r>
-      <w:proofErr w:type="spellStart"/>
-      <w:r>
-        <w:rPr>
-          <w:szCs w:val="24"/>
-        </w:rPr>
-        <w:t>Kamalahmadi</w:t>
-      </w:r>
-      <w:proofErr w:type="spellEnd"/>
+        <w:t>operations” (Kamalahmadi</w:t>
+      </w:r>
       <w:r>
         <w:rPr>
           <w:spacing w:val="-1"/>
@@ -153,21 +145,7 @@
         <w:rPr>
           <w:szCs w:val="24"/>
         </w:rPr>
-        <w:t xml:space="preserve">&amp; </w:t>
-      </w:r>
-      <w:proofErr w:type="spellStart"/>
-      <w:r>
-        <w:rPr>
-          <w:szCs w:val="24"/>
-        </w:rPr>
-        <w:t>Parast</w:t>
-      </w:r>
-      <w:proofErr w:type="spellEnd"/>
-      <w:r>
-        <w:rPr>
-          <w:szCs w:val="24"/>
-        </w:rPr>
-        <w:t>, 2016).</w:t>
+        <w:t>&amp; Parast, 2016).</w:t>
       </w:r>
     </w:p>
     <w:p>
@@ -226,23 +204,7 @@
           <w:bCs/>
           <w:szCs w:val="24"/>
         </w:rPr>
-        <w:t xml:space="preserve">Cobalt paper </w:t>
-      </w:r>
-      <w:proofErr w:type="gramStart"/>
-      <w:r>
-        <w:rPr>
-          <w:bCs/>
-          <w:szCs w:val="24"/>
-        </w:rPr>
-        <w:t>excel</w:t>
-      </w:r>
-      <w:proofErr w:type="gramEnd"/>
-      <w:r>
-        <w:rPr>
-          <w:bCs/>
-          <w:szCs w:val="24"/>
-        </w:rPr>
-        <w:t xml:space="preserve"> sheet (compilation of many different sources)</w:t>
+        <w:t>Cobalt paper excel sheet (compilation of many different sources)</w:t>
       </w:r>
     </w:p>
     <w:p>
@@ -877,7 +839,27 @@
           </w:tcPr>
           <w:p>
             <w:r>
-              <w:t>Calculating alpha for cobalt products over a time series (i.e., 2009 – 2019)</w:t>
+              <w:t xml:space="preserve">Calculating alpha for </w:t>
+            </w:r>
+            <w:commentRangeStart w:id="8"/>
+            <w:r>
+              <w:t>cobalt products</w:t>
+            </w:r>
+            <w:r>
+              <w:t xml:space="preserve"> relevant to green transition</w:t>
+            </w:r>
+            <w:r>
+              <w:t xml:space="preserve"> </w:t>
+            </w:r>
+            <w:commentRangeEnd w:id="8"/>
+            <w:r>
+              <w:rPr>
+                <w:rStyle w:val="CommentReference"/>
+              </w:rPr>
+              <w:commentReference w:id="8"/>
+            </w:r>
+            <w:r>
+              <w:t>over a time series (i.e., 2009 – 2019)</w:t>
             </w:r>
           </w:p>
         </w:tc>
@@ -1020,21 +1002,7 @@
           </w:tcPr>
           <w:p>
             <w:r>
-              <w:t xml:space="preserve">Seeing which products have high alpha values and are most relevant for the green transition from these high alpha values (i.e., lithium-ion batteries, magnets (for wind turbines), smart technology, </w:t>
-            </w:r>
-            <w:commentRangeStart w:id="8"/>
-            <w:r>
-              <w:t>etc</w:t>
-            </w:r>
-            <w:commentRangeEnd w:id="8"/>
-            <w:r>
-              <w:rPr>
-                <w:rStyle w:val="CommentReference"/>
-              </w:rPr>
-              <w:commentReference w:id="8"/>
-            </w:r>
-            <w:r>
-              <w:t>.)</w:t>
+              <w:t xml:space="preserve">Seeing which products have high alpha values (i.e., lithium-ion batteries, magnets </w:t>
             </w:r>
           </w:p>
           <w:p/>
@@ -1050,6 +1018,9 @@
             </w:r>
             <w:r>
               <w:t xml:space="preserve"> products)</w:t>
+            </w:r>
+            <w:r>
+              <w:t xml:space="preserve"> (MUST INCLUDE BATTERIES)</w:t>
             </w:r>
           </w:p>
           <w:p>
@@ -1200,21 +1171,11 @@
           </w:p>
           <w:p>
             <w:r>
-              <w:t xml:space="preserve">Package: </w:t>
-            </w:r>
-            <w:proofErr w:type="spellStart"/>
-            <w:r>
-              <w:t>pyvis</w:t>
-            </w:r>
-            <w:proofErr w:type="spellEnd"/>
-            <w:r>
-              <w:t xml:space="preserve">, </w:t>
-            </w:r>
-            <w:proofErr w:type="spellStart"/>
-            <w:r>
-              <w:t>networkx</w:t>
-            </w:r>
-            <w:proofErr w:type="spellEnd"/>
+              <w:t>Package: pyvis</w:t>
+            </w:r>
+            <w:r>
+              <w:t>, networkx</w:t>
+            </w:r>
           </w:p>
         </w:tc>
       </w:tr>
@@ -1251,6 +1212,7 @@
         </w:numPr>
       </w:pPr>
       <w:r>
+        <w:lastRenderedPageBreak/>
         <w:t>BACI Database</w:t>
       </w:r>
     </w:p>
@@ -1344,27 +1306,7 @@
           <w:sz w:val="27"/>
           <w:szCs w:val="27"/>
         </w:rPr>
-        <w:t xml:space="preserve">Katz centrality can be used to calculate systemic risk for a site </w:t>
-      </w:r>
-      <w:proofErr w:type="gramStart"/>
-      <w:r>
-        <w:rPr>
-          <w:rFonts w:ascii="Georgia" w:hAnsi="Georgia"/>
-          <w:color w:val="333333"/>
-          <w:sz w:val="27"/>
-          <w:szCs w:val="27"/>
-        </w:rPr>
-        <w:t>taking into account</w:t>
-      </w:r>
-      <w:proofErr w:type="gramEnd"/>
-      <w:r>
-        <w:rPr>
-          <w:rFonts w:ascii="Georgia" w:hAnsi="Georgia"/>
-          <w:color w:val="333333"/>
-          <w:sz w:val="27"/>
-          <w:szCs w:val="27"/>
-        </w:rPr>
-        <w:t xml:space="preserve"> the local risks of neighboring business partners.</w:t>
+        <w:t>Katz centrality can be used to calculate systemic risk for a site taking into account the local risks of neighboring business partners.</w:t>
       </w:r>
     </w:p>
     <w:p>
@@ -1897,12 +1839,10 @@
       </w:r>
     </w:p>
   </w:comment>
-  <w:comment w:id="8" w:author="Pattany, J.I. (Jasmine)" w:date="2022-02-18T02:26:00Z" w:initials="PJ(">
-    <w:p>
-      <w:pPr>
-        <w:rPr>
-          <w:color w:val="0070C0"/>
-        </w:rPr>
+  <w:comment w:id="8" w:author="Pattany, J.I. (Jasmine)" w:date="2022-02-18T17:19:00Z" w:initials="PJ(">
+    <w:p>
+      <w:pPr>
+        <w:pStyle w:val="CommentText"/>
       </w:pPr>
       <w:r>
         <w:rPr>
@@ -1911,30 +1851,17 @@
         <w:annotationRef/>
       </w:r>
       <w:r>
-        <w:rPr>
-          <w:color w:val="0070C0"/>
-        </w:rPr>
-        <w:t>Potentially: Explore cobalt ‘waste</w:t>
-      </w:r>
-      <w:proofErr w:type="gramStart"/>
-      <w:r>
-        <w:rPr>
-          <w:color w:val="0070C0"/>
-        </w:rPr>
-        <w:t xml:space="preserve">’ </w:t>
-      </w:r>
-      <w:r>
-        <w:rPr>
-          <w:color w:val="0070C0"/>
-        </w:rPr>
-        <w:t>?</w:t>
-      </w:r>
-      <w:proofErr w:type="gramEnd"/>
-    </w:p>
-    <w:p>
-      <w:pPr>
-        <w:pStyle w:val="CommentText"/>
-      </w:pPr>
+        <w:t>(for wind turbines), smart phones -&gt; smart phone battery, etc</w:t>
+      </w:r>
+      <w:r>
+        <w:rPr>
+          <w:rStyle w:val="CommentReference"/>
+        </w:rPr>
+        <w:annotationRef/>
+      </w:r>
+      <w:r>
+        <w:t>.)</w:t>
+      </w:r>
     </w:p>
   </w:comment>
   <w:comment w:id="9" w:author="Pattany, J.I. (Jasmine)" w:date="2022-02-18T02:33:00Z" w:initials="PJ(">
@@ -2023,162 +1950,26 @@
           <w:sz w:val="21"/>
           <w:szCs w:val="21"/>
         </w:rPr>
-        <w:t xml:space="preserve">[3:09 PM] </w:t>
-      </w:r>
-      <w:proofErr w:type="spellStart"/>
-      <w:r>
+        <w:t>[3:09 PM] Mogollón, J.M. (José)</w:t>
+      </w:r>
+    </w:p>
+    <w:p>
+      <w:pPr>
+        <w:pStyle w:val="NormalWeb"/>
+        <w:ind w:left="480"/>
         <w:rPr>
           <w:rFonts w:ascii="Segoe UI" w:hAnsi="Segoe UI" w:cs="Segoe UI"/>
           <w:sz w:val="21"/>
           <w:szCs w:val="21"/>
         </w:rPr>
-        <w:t>Mogollón</w:t>
-      </w:r>
-      <w:proofErr w:type="spellEnd"/>
-      <w:r>
-        <w:rPr>
-          <w:rFonts w:ascii="Segoe UI" w:hAnsi="Segoe UI" w:cs="Segoe UI"/>
-          <w:sz w:val="21"/>
-          <w:szCs w:val="21"/>
-        </w:rPr>
-        <w:t>, J.M. (José)</w:t>
-      </w:r>
-    </w:p>
-    <w:p>
-      <w:pPr>
-        <w:pStyle w:val="NormalWeb"/>
-        <w:ind w:left="480"/>
-        <w:rPr>
-          <w:rFonts w:ascii="Segoe UI" w:hAnsi="Segoe UI" w:cs="Segoe UI"/>
-          <w:sz w:val="21"/>
-          <w:szCs w:val="21"/>
-        </w:rPr>
-      </w:pPr>
-      <w:proofErr w:type="spellStart"/>
+      </w:pPr>
       <w:r>
         <w:rPr>
           <w:rFonts w:ascii="Segoe UI" w:hAnsi="Segoe UI" w:cs="Segoe UI"/>
           <w:sz w:val="22"/>
           <w:szCs w:val="22"/>
         </w:rPr>
-        <w:t>Cimprich</w:t>
-      </w:r>
-      <w:proofErr w:type="spellEnd"/>
-      <w:r>
-        <w:rPr>
-          <w:rFonts w:ascii="Segoe UI" w:hAnsi="Segoe UI" w:cs="Segoe UI"/>
-          <w:sz w:val="22"/>
-          <w:szCs w:val="22"/>
-        </w:rPr>
-        <w:t xml:space="preserve">, A., Young, S. B., </w:t>
-      </w:r>
-      <w:proofErr w:type="spellStart"/>
-      <w:r>
-        <w:rPr>
-          <w:rFonts w:ascii="Segoe UI" w:hAnsi="Segoe UI" w:cs="Segoe UI"/>
-          <w:sz w:val="22"/>
-          <w:szCs w:val="22"/>
-        </w:rPr>
-        <w:t>Helbig</w:t>
-      </w:r>
-      <w:proofErr w:type="spellEnd"/>
-      <w:r>
-        <w:rPr>
-          <w:rFonts w:ascii="Segoe UI" w:hAnsi="Segoe UI" w:cs="Segoe UI"/>
-          <w:sz w:val="22"/>
-          <w:szCs w:val="22"/>
-        </w:rPr>
-        <w:t>, C., </w:t>
-      </w:r>
-      <w:proofErr w:type="spellStart"/>
-      <w:r>
-        <w:rPr>
-          <w:rFonts w:ascii="Segoe UI" w:hAnsi="Segoe UI" w:cs="Segoe UI"/>
-          <w:sz w:val="22"/>
-          <w:szCs w:val="22"/>
-        </w:rPr>
-        <w:t>Gemechu</w:t>
-      </w:r>
-      <w:proofErr w:type="spellEnd"/>
-      <w:r>
-        <w:rPr>
-          <w:rFonts w:ascii="Segoe UI" w:hAnsi="Segoe UI" w:cs="Segoe UI"/>
-          <w:sz w:val="22"/>
-          <w:szCs w:val="22"/>
-        </w:rPr>
-        <w:t>, E. D., </w:t>
-      </w:r>
-      <w:proofErr w:type="spellStart"/>
-      <w:r>
-        <w:rPr>
-          <w:rFonts w:ascii="Segoe UI" w:hAnsi="Segoe UI" w:cs="Segoe UI"/>
-          <w:sz w:val="22"/>
-          <w:szCs w:val="22"/>
-        </w:rPr>
-        <w:t>Thorenz</w:t>
-      </w:r>
-      <w:proofErr w:type="spellEnd"/>
-      <w:r>
-        <w:rPr>
-          <w:rFonts w:ascii="Segoe UI" w:hAnsi="Segoe UI" w:cs="Segoe UI"/>
-          <w:sz w:val="22"/>
-          <w:szCs w:val="22"/>
-        </w:rPr>
-        <w:t xml:space="preserve">, A., </w:t>
-      </w:r>
-      <w:proofErr w:type="spellStart"/>
-      <w:r>
-        <w:rPr>
-          <w:rFonts w:ascii="Segoe UI" w:hAnsi="Segoe UI" w:cs="Segoe UI"/>
-          <w:sz w:val="22"/>
-          <w:szCs w:val="22"/>
-        </w:rPr>
-        <w:t>Tuma</w:t>
-      </w:r>
-      <w:proofErr w:type="spellEnd"/>
-      <w:r>
-        <w:rPr>
-          <w:rFonts w:ascii="Segoe UI" w:hAnsi="Segoe UI" w:cs="Segoe UI"/>
-          <w:sz w:val="22"/>
-          <w:szCs w:val="22"/>
-        </w:rPr>
-        <w:t xml:space="preserve">, A., &amp; </w:t>
-      </w:r>
-      <w:proofErr w:type="spellStart"/>
-      <w:r>
-        <w:rPr>
-          <w:rFonts w:ascii="Segoe UI" w:hAnsi="Segoe UI" w:cs="Segoe UI"/>
-          <w:sz w:val="22"/>
-          <w:szCs w:val="22"/>
-        </w:rPr>
-        <w:t>Sonnemann</w:t>
-      </w:r>
-      <w:proofErr w:type="spellEnd"/>
-      <w:r>
-        <w:rPr>
-          <w:rFonts w:ascii="Segoe UI" w:hAnsi="Segoe UI" w:cs="Segoe UI"/>
-          <w:sz w:val="22"/>
-          <w:szCs w:val="22"/>
-        </w:rPr>
-        <w:t xml:space="preserve">, G. (2017). Extension of geopolitical supply risk </w:t>
-      </w:r>
-      <w:proofErr w:type="gramStart"/>
-      <w:r>
-        <w:rPr>
-          <w:rFonts w:ascii="Segoe UI" w:hAnsi="Segoe UI" w:cs="Segoe UI"/>
-          <w:sz w:val="22"/>
-          <w:szCs w:val="22"/>
-        </w:rPr>
-        <w:t>methodology :</w:t>
-      </w:r>
-      <w:proofErr w:type="gramEnd"/>
-      <w:r>
-        <w:rPr>
-          <w:rFonts w:ascii="Segoe UI" w:hAnsi="Segoe UI" w:cs="Segoe UI"/>
-          <w:sz w:val="22"/>
-          <w:szCs w:val="22"/>
-        </w:rPr>
-        <w:t xml:space="preserve"> Characterization model applied to conventional and electric vehicles. Journal of Cleaner Production, 162, 754–763. </w:t>
+        <w:t xml:space="preserve">Cimprich, A., Young, S. B., Helbig, C., Gemechu, E. D., Thorenz, A., Tuma, A., &amp; Sonnemann, G. (2017). Extension of geopolitical supply risk methodology : Characterization model applied to conventional and electric vehicles. Journal of Cleaner Production, 162, 754–763. </w:t>
       </w:r>
       <w:hyperlink r:id="rId2" w:tgtFrame="_blank" w:tooltip="https://doi.org/10.1016/j.jclepro.2017.06.063" w:history="1">
         <w:r>
@@ -2232,215 +2023,69 @@
           <w:sz w:val="21"/>
           <w:szCs w:val="21"/>
         </w:rPr>
-        <w:t xml:space="preserve">[3:09 PM] </w:t>
-      </w:r>
-      <w:proofErr w:type="spellStart"/>
-      <w:r>
+        <w:t>[3:09 PM] Mogollón, J.M. (José)</w:t>
+      </w:r>
+    </w:p>
+    <w:p>
+      <w:pPr>
+        <w:pStyle w:val="NormalWeb"/>
+        <w:ind w:left="480"/>
         <w:rPr>
           <w:rFonts w:ascii="Segoe UI" w:hAnsi="Segoe UI" w:cs="Segoe UI"/>
           <w:sz w:val="21"/>
           <w:szCs w:val="21"/>
         </w:rPr>
-        <w:t>Mogollón</w:t>
-      </w:r>
-      <w:proofErr w:type="spellEnd"/>
-      <w:r>
+      </w:pPr>
+      <w:r>
+        <w:rPr>
+          <w:rFonts w:ascii="Segoe UI" w:hAnsi="Segoe UI" w:cs="Segoe UI"/>
+          <w:sz w:val="22"/>
+          <w:szCs w:val="22"/>
+        </w:rPr>
+        <w:t>Cimprich, A., Karim, K. S., &amp; Young, S. B. (2018). Extending the geopolitical supply risk method : material B substitutability ^ indicators applied to electric vehicles and dental X-ray equipment. 2024–2042. </w:t>
+      </w:r>
+    </w:p>
+    <w:p>
+      <w:pPr>
+        <w:pStyle w:val="CommentText"/>
+      </w:pPr>
+    </w:p>
+    <w:p>
+      <w:pPr>
+        <w:pStyle w:val="NormalWeb"/>
+        <w:spacing w:before="0" w:beforeAutospacing="0" w:after="0" w:afterAutospacing="0"/>
         <w:rPr>
           <w:rFonts w:ascii="Segoe UI" w:hAnsi="Segoe UI" w:cs="Segoe UI"/>
           <w:sz w:val="21"/>
           <w:szCs w:val="21"/>
         </w:rPr>
-        <w:t>, J.M. (José)</w:t>
-      </w:r>
-    </w:p>
-    <w:p>
-      <w:pPr>
-        <w:pStyle w:val="NormalWeb"/>
-        <w:ind w:left="480"/>
+      </w:pPr>
+      <w:r>
         <w:rPr>
           <w:rFonts w:ascii="Segoe UI" w:hAnsi="Segoe UI" w:cs="Segoe UI"/>
           <w:sz w:val="21"/>
           <w:szCs w:val="21"/>
         </w:rPr>
-      </w:pPr>
-      <w:proofErr w:type="spellStart"/>
+        <w:t>[3:10 PM] Mogollón, J.M. (José)</w:t>
+      </w:r>
+    </w:p>
+    <w:p>
+      <w:pPr>
+        <w:pStyle w:val="NormalWeb"/>
+        <w:ind w:left="480"/>
+        <w:rPr>
+          <w:rFonts w:ascii="Segoe UI" w:hAnsi="Segoe UI" w:cs="Segoe UI"/>
+          <w:sz w:val="21"/>
+          <w:szCs w:val="21"/>
+        </w:rPr>
+      </w:pPr>
       <w:r>
         <w:rPr>
           <w:rFonts w:ascii="Segoe UI" w:hAnsi="Segoe UI" w:cs="Segoe UI"/>
           <w:sz w:val="22"/>
           <w:szCs w:val="22"/>
         </w:rPr>
-        <w:t>Cimprich</w:t>
-      </w:r>
-      <w:proofErr w:type="spellEnd"/>
-      <w:r>
-        <w:rPr>
-          <w:rFonts w:ascii="Segoe UI" w:hAnsi="Segoe UI" w:cs="Segoe UI"/>
-          <w:sz w:val="22"/>
-          <w:szCs w:val="22"/>
-        </w:rPr>
-        <w:t xml:space="preserve">, A., Karim, K. S., &amp; Young, S. B. (2018). Extending the geopolitical supply risk </w:t>
-      </w:r>
-      <w:proofErr w:type="gramStart"/>
-      <w:r>
-        <w:rPr>
-          <w:rFonts w:ascii="Segoe UI" w:hAnsi="Segoe UI" w:cs="Segoe UI"/>
-          <w:sz w:val="22"/>
-          <w:szCs w:val="22"/>
-        </w:rPr>
-        <w:t>method :</w:t>
-      </w:r>
-      <w:proofErr w:type="gramEnd"/>
-      <w:r>
-        <w:rPr>
-          <w:rFonts w:ascii="Segoe UI" w:hAnsi="Segoe UI" w:cs="Segoe UI"/>
-          <w:sz w:val="22"/>
-          <w:szCs w:val="22"/>
-        </w:rPr>
-        <w:t xml:space="preserve"> material B substitutability ^ indicators applied to electric vehicles and dental X-ray equipment. 2024–2042. </w:t>
-      </w:r>
-    </w:p>
-    <w:p>
-      <w:pPr>
-        <w:pStyle w:val="CommentText"/>
-      </w:pPr>
-    </w:p>
-    <w:p>
-      <w:pPr>
-        <w:pStyle w:val="NormalWeb"/>
-        <w:spacing w:before="0" w:beforeAutospacing="0" w:after="0" w:afterAutospacing="0"/>
-        <w:rPr>
-          <w:rFonts w:ascii="Segoe UI" w:hAnsi="Segoe UI" w:cs="Segoe UI"/>
-          <w:sz w:val="21"/>
-          <w:szCs w:val="21"/>
-        </w:rPr>
-      </w:pPr>
-      <w:r>
-        <w:rPr>
-          <w:rFonts w:ascii="Segoe UI" w:hAnsi="Segoe UI" w:cs="Segoe UI"/>
-          <w:sz w:val="21"/>
-          <w:szCs w:val="21"/>
-        </w:rPr>
-        <w:t xml:space="preserve">[3:10 PM] </w:t>
-      </w:r>
-      <w:proofErr w:type="spellStart"/>
-      <w:r>
-        <w:rPr>
-          <w:rFonts w:ascii="Segoe UI" w:hAnsi="Segoe UI" w:cs="Segoe UI"/>
-          <w:sz w:val="21"/>
-          <w:szCs w:val="21"/>
-        </w:rPr>
-        <w:t>Mogollón</w:t>
-      </w:r>
-      <w:proofErr w:type="spellEnd"/>
-      <w:r>
-        <w:rPr>
-          <w:rFonts w:ascii="Segoe UI" w:hAnsi="Segoe UI" w:cs="Segoe UI"/>
-          <w:sz w:val="21"/>
-          <w:szCs w:val="21"/>
-        </w:rPr>
-        <w:t>, J.M. (José)</w:t>
-      </w:r>
-    </w:p>
-    <w:p>
-      <w:pPr>
-        <w:pStyle w:val="NormalWeb"/>
-        <w:ind w:left="480"/>
-        <w:rPr>
-          <w:rFonts w:ascii="Segoe UI" w:hAnsi="Segoe UI" w:cs="Segoe UI"/>
-          <w:sz w:val="21"/>
-          <w:szCs w:val="21"/>
-        </w:rPr>
-      </w:pPr>
-      <w:proofErr w:type="spellStart"/>
-      <w:r>
-        <w:rPr>
-          <w:rFonts w:ascii="Segoe UI" w:hAnsi="Segoe UI" w:cs="Segoe UI"/>
-          <w:sz w:val="22"/>
-          <w:szCs w:val="22"/>
-        </w:rPr>
-        <w:t>Gemechu</w:t>
-      </w:r>
-      <w:proofErr w:type="spellEnd"/>
-      <w:r>
-        <w:rPr>
-          <w:rFonts w:ascii="Segoe UI" w:hAnsi="Segoe UI" w:cs="Segoe UI"/>
-          <w:sz w:val="22"/>
-          <w:szCs w:val="22"/>
-        </w:rPr>
-        <w:t xml:space="preserve">, E. D., </w:t>
-      </w:r>
-      <w:proofErr w:type="spellStart"/>
-      <w:r>
-        <w:rPr>
-          <w:rFonts w:ascii="Segoe UI" w:hAnsi="Segoe UI" w:cs="Segoe UI"/>
-          <w:sz w:val="22"/>
-          <w:szCs w:val="22"/>
-        </w:rPr>
-        <w:t>Helbig</w:t>
-      </w:r>
-      <w:proofErr w:type="spellEnd"/>
-      <w:r>
-        <w:rPr>
-          <w:rFonts w:ascii="Segoe UI" w:hAnsi="Segoe UI" w:cs="Segoe UI"/>
-          <w:sz w:val="22"/>
-          <w:szCs w:val="22"/>
-        </w:rPr>
-        <w:t xml:space="preserve">, C., </w:t>
-      </w:r>
-      <w:proofErr w:type="spellStart"/>
-      <w:r>
-        <w:rPr>
-          <w:rFonts w:ascii="Segoe UI" w:hAnsi="Segoe UI" w:cs="Segoe UI"/>
-          <w:sz w:val="22"/>
-          <w:szCs w:val="22"/>
-        </w:rPr>
-        <w:t>Sonnemann</w:t>
-      </w:r>
-      <w:proofErr w:type="spellEnd"/>
-      <w:r>
-        <w:rPr>
-          <w:rFonts w:ascii="Segoe UI" w:hAnsi="Segoe UI" w:cs="Segoe UI"/>
-          <w:sz w:val="22"/>
-          <w:szCs w:val="22"/>
-        </w:rPr>
-        <w:t>, G., </w:t>
-      </w:r>
-      <w:proofErr w:type="spellStart"/>
-      <w:r>
-        <w:rPr>
-          <w:rFonts w:ascii="Segoe UI" w:hAnsi="Segoe UI" w:cs="Segoe UI"/>
-          <w:sz w:val="22"/>
-          <w:szCs w:val="22"/>
-        </w:rPr>
-        <w:t>Thorenz</w:t>
-      </w:r>
-      <w:proofErr w:type="spellEnd"/>
-      <w:r>
-        <w:rPr>
-          <w:rFonts w:ascii="Segoe UI" w:hAnsi="Segoe UI" w:cs="Segoe UI"/>
-          <w:sz w:val="22"/>
-          <w:szCs w:val="22"/>
-        </w:rPr>
-        <w:t>, A., &amp; </w:t>
-      </w:r>
-      <w:proofErr w:type="spellStart"/>
-      <w:r>
-        <w:rPr>
-          <w:rFonts w:ascii="Segoe UI" w:hAnsi="Segoe UI" w:cs="Segoe UI"/>
-          <w:sz w:val="22"/>
-          <w:szCs w:val="22"/>
-        </w:rPr>
-        <w:t>Tuma</w:t>
-      </w:r>
-      <w:proofErr w:type="spellEnd"/>
-      <w:r>
-        <w:rPr>
-          <w:rFonts w:ascii="Segoe UI" w:hAnsi="Segoe UI" w:cs="Segoe UI"/>
-          <w:sz w:val="22"/>
-          <w:szCs w:val="22"/>
-        </w:rPr>
-        <w:t xml:space="preserve">, A. (2016). Import-based Indicator for the Geopolitical Supply Risk of Raw Materials in Life Cycle Sustainability Assessments. Journal of Industrial Ecology, 20(1), 154–165. </w:t>
+        <w:t xml:space="preserve">Gemechu, E. D., Helbig, C., Sonnemann, G., Thorenz, A., &amp; Tuma, A. (2016). Import-based Indicator for the Geopolitical Supply Risk of Raw Materials in Life Cycle Sustainability Assessments. Journal of Industrial Ecology, 20(1), 154–165. </w:t>
       </w:r>
       <w:hyperlink r:id="rId3" w:tgtFrame="_blank" w:tooltip="https://doi.org/10.1111/jiec.12279" w:history="1">
         <w:r>
@@ -2475,90 +2120,26 @@
           <w:sz w:val="21"/>
           <w:szCs w:val="21"/>
         </w:rPr>
-        <w:t xml:space="preserve">[3:10 PM] </w:t>
-      </w:r>
-      <w:proofErr w:type="spellStart"/>
-      <w:r>
+        <w:t>[3:10 PM] Mogollón, J.M. (José)</w:t>
+      </w:r>
+    </w:p>
+    <w:p>
+      <w:pPr>
+        <w:pStyle w:val="NormalWeb"/>
+        <w:ind w:left="480"/>
         <w:rPr>
           <w:rFonts w:ascii="Segoe UI" w:hAnsi="Segoe UI" w:cs="Segoe UI"/>
           <w:sz w:val="21"/>
           <w:szCs w:val="21"/>
         </w:rPr>
-        <w:t>Mogollón</w:t>
-      </w:r>
-      <w:proofErr w:type="spellEnd"/>
-      <w:r>
-        <w:rPr>
-          <w:rFonts w:ascii="Segoe UI" w:hAnsi="Segoe UI" w:cs="Segoe UI"/>
-          <w:sz w:val="21"/>
-          <w:szCs w:val="21"/>
-        </w:rPr>
-        <w:t>, J.M. (José)</w:t>
-      </w:r>
-    </w:p>
-    <w:p>
-      <w:pPr>
-        <w:pStyle w:val="NormalWeb"/>
-        <w:ind w:left="480"/>
-        <w:rPr>
-          <w:rFonts w:ascii="Segoe UI" w:hAnsi="Segoe UI" w:cs="Segoe UI"/>
-          <w:sz w:val="21"/>
-          <w:szCs w:val="21"/>
-        </w:rPr>
-      </w:pPr>
-      <w:proofErr w:type="spellStart"/>
+      </w:pPr>
       <w:r>
         <w:rPr>
           <w:rFonts w:ascii="Segoe UI" w:hAnsi="Segoe UI" w:cs="Segoe UI"/>
           <w:sz w:val="22"/>
           <w:szCs w:val="22"/>
         </w:rPr>
-        <w:t>Gemechu</w:t>
-      </w:r>
-      <w:proofErr w:type="spellEnd"/>
-      <w:r>
-        <w:rPr>
-          <w:rFonts w:ascii="Segoe UI" w:hAnsi="Segoe UI" w:cs="Segoe UI"/>
-          <w:sz w:val="22"/>
-          <w:szCs w:val="22"/>
-        </w:rPr>
-        <w:t xml:space="preserve">, E. D., </w:t>
-      </w:r>
-      <w:proofErr w:type="spellStart"/>
-      <w:r>
-        <w:rPr>
-          <w:rFonts w:ascii="Segoe UI" w:hAnsi="Segoe UI" w:cs="Segoe UI"/>
-          <w:sz w:val="22"/>
-          <w:szCs w:val="22"/>
-        </w:rPr>
-        <w:t>Sonnemann</w:t>
-      </w:r>
-      <w:proofErr w:type="spellEnd"/>
-      <w:r>
-        <w:rPr>
-          <w:rFonts w:ascii="Segoe UI" w:hAnsi="Segoe UI" w:cs="Segoe UI"/>
-          <w:sz w:val="22"/>
-          <w:szCs w:val="22"/>
-        </w:rPr>
-        <w:t xml:space="preserve">, G., &amp; Young, S. B. (2017). Geopolitical-related supply risk assessment as a complement to environmental impact </w:t>
-      </w:r>
-      <w:proofErr w:type="gramStart"/>
-      <w:r>
-        <w:rPr>
-          <w:rFonts w:ascii="Segoe UI" w:hAnsi="Segoe UI" w:cs="Segoe UI"/>
-          <w:sz w:val="22"/>
-          <w:szCs w:val="22"/>
-        </w:rPr>
-        <w:t>assessment :</w:t>
-      </w:r>
-      <w:proofErr w:type="gramEnd"/>
-      <w:r>
-        <w:rPr>
-          <w:rFonts w:ascii="Segoe UI" w:hAnsi="Segoe UI" w:cs="Segoe UI"/>
-          <w:sz w:val="22"/>
-          <w:szCs w:val="22"/>
-        </w:rPr>
-        <w:t xml:space="preserve"> the case of electric vehicles. The International Journal of Life Cycle Assessment, 31–39. </w:t>
+        <w:t xml:space="preserve">Gemechu, E. D., Sonnemann, G., &amp; Young, S. B. (2017). Geopolitical-related supply risk assessment as a complement to environmental impact assessment : the case of electric vehicles. The International Journal of Life Cycle Assessment, 31–39. </w:t>
       </w:r>
       <w:hyperlink r:id="rId4" w:tgtFrame="_blank" w:tooltip="https://doi.org/10.1007/s11367-015-0917-4" w:history="1">
         <w:r>
@@ -2607,25 +2188,7 @@
           <w:sz w:val="21"/>
           <w:szCs w:val="21"/>
         </w:rPr>
-        <w:t>The International Journal of Life Cycle Assessment - Introducing a geopolitical-related supply risk (</w:t>
-      </w:r>
-      <w:proofErr w:type="spellStart"/>
-      <w:r>
-        <w:rPr>
-          <w:rFonts w:ascii="Segoe UI" w:hAnsi="Segoe UI" w:cs="Segoe UI"/>
-          <w:sz w:val="21"/>
-          <w:szCs w:val="21"/>
-        </w:rPr>
-        <w:t>GeoPolRisk</w:t>
-      </w:r>
-      <w:proofErr w:type="spellEnd"/>
-      <w:r>
-        <w:rPr>
-          <w:rFonts w:ascii="Segoe UI" w:hAnsi="Segoe UI" w:cs="Segoe UI"/>
-          <w:sz w:val="21"/>
-          <w:szCs w:val="21"/>
-        </w:rPr>
-        <w:t>) into the life cycle sustainability assessment (LCSA) framework adds a criticality...</w:t>
+        <w:t>The International Journal of Life Cycle Assessment - Introducing a geopolitical-related supply risk (GeoPolRisk) into the life cycle sustainability assessment (LCSA) framework adds a criticality...</w:t>
       </w:r>
     </w:p>
     <w:p>
@@ -2647,8 +2210,8 @@
   <w15:commentEx w15:paraId="7780DF7B" w15:done="0"/>
   <w15:commentEx w15:paraId="46997C50" w15:done="0"/>
   <w15:commentEx w15:paraId="7DAE1F21" w15:done="0"/>
-  <w15:commentEx w15:paraId="1FE55632" w15:done="1"/>
-  <w15:commentEx w15:paraId="4E7D4A27" w15:done="1"/>
+  <w15:commentEx w15:paraId="1F369EAD" w15:done="0"/>
+  <w15:commentEx w15:paraId="4E7D4A27" w15:done="0"/>
   <w15:commentEx w15:paraId="50287F9C" w15:done="0"/>
   <w15:commentEx w15:paraId="0A3ECB7A" w15:paraIdParent="50287F9C" w15:done="0"/>
   <w15:commentEx w15:paraId="7061AC3F" w15:paraIdParent="50287F9C" w15:done="0"/>
@@ -2665,7 +2228,7 @@
   <w16cex:commentExtensible w16cex:durableId="25B00DEA" w16cex:dateUtc="2022-02-10T21:19:00Z"/>
   <w16cex:commentExtensible w16cex:durableId="25B01FB5" w16cex:dateUtc="2022-02-10T22:35:00Z"/>
   <w16cex:commentExtensible w16cex:durableId="25B02224" w16cex:dateUtc="2022-02-10T22:45:00Z"/>
-  <w16cex:commentExtensible w16cex:durableId="25B9826A" w16cex:dateUtc="2022-02-18T01:26:00Z"/>
+  <w16cex:commentExtensible w16cex:durableId="25BA539D" w16cex:dateUtc="2022-02-18T16:19:00Z"/>
   <w16cex:commentExtensible w16cex:durableId="25B983DE" w16cex:dateUtc="2022-02-18T01:33:00Z"/>
   <w16cex:commentExtensible w16cex:durableId="25B96F88" w16cex:dateUtc="2022-02-17T23:49:00Z"/>
   <w16cex:commentExtensible w16cex:durableId="25BA3426" w16cex:dateUtc="2022-02-18T14:05:00Z"/>
@@ -2683,7 +2246,7 @@
   <w16cid:commentId w16cid:paraId="7780DF7B" w16cid:durableId="25B00DEA"/>
   <w16cid:commentId w16cid:paraId="46997C50" w16cid:durableId="25B01FB5"/>
   <w16cid:commentId w16cid:paraId="7DAE1F21" w16cid:durableId="25B02224"/>
-  <w16cid:commentId w16cid:paraId="1FE55632" w16cid:durableId="25B9826A"/>
+  <w16cid:commentId w16cid:paraId="1F369EAD" w16cid:durableId="25BA539D"/>
   <w16cid:commentId w16cid:paraId="4E7D4A27" w16cid:durableId="25B983DE"/>
   <w16cid:commentId w16cid:paraId="50287F9C" w16cid:durableId="25B96F88"/>
   <w16cid:commentId w16cid:paraId="0A3ECB7A" w16cid:durableId="25BA3426"/>

</xml_diff>